<commit_message>
Update the book template
</commit_message>
<xml_diff>
--- a/backend-django/templates/literature.docx
+++ b/backend-django/templates/literature.docx
@@ -1223,9 +1223,9 @@
   <w:style w:type="paragraph" w:default="1" w:styleId="Normal">
     <w:name w:val="Normal"/>
     <w:qFormat/>
-    <w:rsid w:val="00005F57"/>
+    <w:rsid w:val="00D37802"/>
     <w:rPr>
-      <w:color w:val="202020" w:themeColor="background1"/>
+      <w:color w:val="000000" w:themeColor="text1"/>
     </w:rPr>
   </w:style>
   <w:style w:type="paragraph" w:styleId="Titre1">
@@ -1350,7 +1350,7 @@
     <w:rPr>
       <w:rFonts w:asciiTheme="majorHAnsi" w:eastAsiaTheme="majorEastAsia" w:hAnsiTheme="majorHAnsi" w:cstheme="majorBidi"/>
       <w:b/>
-      <w:color w:val="202020" w:themeColor="background1"/>
+      <w:color w:val="FFFFFF" w:themeColor="background1"/>
       <w:spacing w:val="-10"/>
       <w:kern w:val="28"/>
       <w:sz w:val="56"/>
@@ -1366,7 +1366,7 @@
     <w:rPr>
       <w:rFonts w:asciiTheme="majorHAnsi" w:eastAsiaTheme="majorEastAsia" w:hAnsiTheme="majorHAnsi" w:cstheme="majorBidi"/>
       <w:b/>
-      <w:color w:val="202020" w:themeColor="background1"/>
+      <w:color w:val="FFFFFF" w:themeColor="background1"/>
       <w:sz w:val="32"/>
       <w:szCs w:val="32"/>
     </w:rPr>
@@ -1379,7 +1379,7 @@
     <w:rsid w:val="00005F57"/>
     <w:rPr>
       <w:rFonts w:asciiTheme="majorHAnsi" w:eastAsiaTheme="majorEastAsia" w:hAnsiTheme="majorHAnsi" w:cstheme="majorBidi"/>
-      <w:color w:val="202020" w:themeColor="background1"/>
+      <w:color w:val="FFFFFF" w:themeColor="background1"/>
       <w:sz w:val="26"/>
       <w:szCs w:val="26"/>
     </w:rPr>
@@ -1393,7 +1393,7 @@
     <w:rsid w:val="00005F57"/>
     <w:rPr>
       <w:rFonts w:asciiTheme="majorHAnsi" w:eastAsiaTheme="majorEastAsia" w:hAnsiTheme="majorHAnsi" w:cstheme="majorBidi"/>
-      <w:color w:val="202020" w:themeColor="background1"/>
+      <w:color w:val="FFFFFF" w:themeColor="background1"/>
       <w:sz w:val="24"/>
       <w:szCs w:val="24"/>
     </w:rPr>
@@ -1446,12 +1446,42 @@
     <w:name w:val="No Spacing"/>
     <w:uiPriority w:val="1"/>
     <w:qFormat/>
-    <w:rsid w:val="00005F57"/>
+    <w:rsid w:val="00D37802"/>
     <w:pPr>
       <w:spacing w:after="0" w:line="240" w:lineRule="auto"/>
     </w:pPr>
     <w:rPr>
-      <w:color w:val="202020" w:themeColor="background1"/>
+      <w:color w:val="000000" w:themeColor="text1"/>
+    </w:rPr>
+  </w:style>
+  <w:style w:type="paragraph" w:styleId="Sous-titre">
+    <w:name w:val="Subtitle"/>
+    <w:basedOn w:val="Normal"/>
+    <w:next w:val="Normal"/>
+    <w:link w:val="Sous-titreCar"/>
+    <w:uiPriority w:val="11"/>
+    <w:qFormat/>
+    <w:rsid w:val="00D37802"/>
+    <w:pPr>
+      <w:numPr>
+        <w:ilvl w:val="1"/>
+      </w:numPr>
+    </w:pPr>
+    <w:rPr>
+      <w:rFonts w:eastAsiaTheme="minorEastAsia"/>
+      <w:spacing w:val="15"/>
+    </w:rPr>
+  </w:style>
+  <w:style w:type="character" w:customStyle="1" w:styleId="Sous-titreCar">
+    <w:name w:val="Sous-titre Car"/>
+    <w:basedOn w:val="Policepardfaut"/>
+    <w:link w:val="Sous-titre"/>
+    <w:uiPriority w:val="11"/>
+    <w:rsid w:val="00D37802"/>
+    <w:rPr>
+      <w:rFonts w:eastAsiaTheme="minorEastAsia"/>
+      <w:color w:val="000000" w:themeColor="text1"/>
+      <w:spacing w:val="15"/>
     </w:rPr>
   </w:style>
 </w:styles>
@@ -1462,10 +1492,10 @@
   <a:themeElements>
     <a:clrScheme name="Office">
       <a:dk1>
-        <a:sysClr val="windowText" lastClr="CCCCCC"/>
+        <a:sysClr val="windowText" lastClr="000000"/>
       </a:dk1>
       <a:lt1>
-        <a:sysClr val="window" lastClr="202020"/>
+        <a:sysClr val="window" lastClr="FFFFFF"/>
       </a:lt1>
       <a:dk2>
         <a:srgbClr val="44546A"/>

</xml_diff>